<commit_message>
Alterações estéticas para o relatório
</commit_message>
<xml_diff>
--- a/Code/WordReport/Model - 5 pontos - Backup.docx
+++ b/Code/WordReport/Model - 5 pontos - Backup.docx
@@ -1093,27 +1093,14 @@
       <w:r>
         <w:t xml:space="preserve">Tabela </w:t>
       </w:r>
-      <w:r>
-        <w:fldChar w:fldCharType="begin"/>
-      </w:r>
-      <w:r>
-        <w:instrText xml:space="preserve"> SEQ Tabela \* ARABIC </w:instrText>
-      </w:r>
-      <w:r>
-        <w:fldChar w:fldCharType="separate"/>
-      </w:r>
-      <w:r>
-        <w:rPr>
-          <w:noProof/>
-        </w:rPr>
-        <w:t>1</w:t>
-      </w:r>
-      <w:r>
-        <w:rPr>
-          <w:noProof/>
-        </w:rPr>
-        <w:fldChar w:fldCharType="end"/>
-      </w:r>
+      <w:fldSimple w:instr=" SEQ Tabela \* ARABIC ">
+        <w:r>
+          <w:rPr>
+            <w:noProof/>
+          </w:rPr>
+          <w:t>1</w:t>
+        </w:r>
+      </w:fldSimple>
       <w:r>
         <w:t xml:space="preserve"> - Resumo das medições - Seção </w:t>
       </w:r>
@@ -1692,95 +1679,6 @@
           </w:p>
         </w:tc>
       </w:tr>
-      <w:tr>
-        <w:trPr>
-          <w:cnfStyle w:val="000000010000" w:firstRow="0" w:lastRow="0" w:firstColumn="0" w:lastColumn="0" w:oddVBand="0" w:evenVBand="0" w:oddHBand="0" w:evenHBand="1" w:firstRowFirstColumn="0" w:firstRowLastColumn="0" w:lastRowFirstColumn="0" w:lastRowLastColumn="0"/>
-        </w:trPr>
-        <w:tc>
-          <w:tcPr>
-            <w:cnfStyle w:val="001000000000" w:firstRow="0" w:lastRow="0" w:firstColumn="1" w:lastColumn="0" w:oddVBand="0" w:evenVBand="0" w:oddHBand="0" w:evenHBand="0" w:firstRowFirstColumn="0" w:firstRowLastColumn="0" w:lastRowFirstColumn="0" w:lastRowLastColumn="0"/>
-            <w:tcW w:w="0" w:type="auto"/>
-            <w:vAlign w:val="top"/>
-          </w:tcPr>
-          <w:p>
-            <w:pPr>
-              <w:jc w:val="center"/>
-            </w:pPr>
-          </w:p>
-        </w:tc>
-        <w:tc>
-          <w:tcPr>
-            <w:tcW w:w="0" w:type="auto"/>
-            <w:vAlign w:val="top"/>
-          </w:tcPr>
-          <w:p>
-            <w:pPr>
-              <w:jc w:val="center"/>
-              <w:cnfStyle w:val="000000010000" w:firstRow="0" w:lastRow="0" w:firstColumn="0" w:lastColumn="0" w:oddVBand="0" w:evenVBand="0" w:oddHBand="0" w:evenHBand="1" w:firstRowFirstColumn="0" w:firstRowLastColumn="0" w:lastRowFirstColumn="0" w:lastRowLastColumn="0"/>
-            </w:pPr>
-          </w:p>
-        </w:tc>
-        <w:tc>
-          <w:tcPr>
-            <w:tcW w:w="1680" w:type="dxa"/>
-            <w:vAlign w:val="top"/>
-          </w:tcPr>
-          <w:p>
-            <w:pPr>
-              <w:jc w:val="center"/>
-              <w:cnfStyle w:val="000000010000" w:firstRow="0" w:lastRow="0" w:firstColumn="0" w:lastColumn="0" w:oddVBand="0" w:evenVBand="0" w:oddHBand="0" w:evenHBand="1" w:firstRowFirstColumn="0" w:firstRowLastColumn="0" w:lastRowFirstColumn="0" w:lastRowLastColumn="0"/>
-            </w:pPr>
-          </w:p>
-        </w:tc>
-        <w:tc>
-          <w:tcPr>
-            <w:tcW w:w="1195" w:type="dxa"/>
-            <w:vAlign w:val="top"/>
-          </w:tcPr>
-          <w:p>
-            <w:pPr>
-              <w:jc w:val="center"/>
-              <w:cnfStyle w:val="000000010000" w:firstRow="0" w:lastRow="0" w:firstColumn="0" w:lastColumn="0" w:oddVBand="0" w:evenVBand="0" w:oddHBand="0" w:evenHBand="1" w:firstRowFirstColumn="0" w:firstRowLastColumn="0" w:lastRowFirstColumn="0" w:lastRowLastColumn="0"/>
-            </w:pPr>
-          </w:p>
-        </w:tc>
-        <w:tc>
-          <w:tcPr>
-            <w:tcW w:w="961" w:type="dxa"/>
-            <w:vAlign w:val="top"/>
-          </w:tcPr>
-          <w:p>
-            <w:pPr>
-              <w:jc w:val="center"/>
-              <w:cnfStyle w:val="000000010000" w:firstRow="0" w:lastRow="0" w:firstColumn="0" w:lastColumn="0" w:oddVBand="0" w:evenVBand="0" w:oddHBand="0" w:evenHBand="1" w:firstRowFirstColumn="0" w:firstRowLastColumn="0" w:lastRowFirstColumn="0" w:lastRowLastColumn="0"/>
-            </w:pPr>
-          </w:p>
-        </w:tc>
-        <w:tc>
-          <w:tcPr>
-            <w:tcW w:w="962" w:type="dxa"/>
-            <w:vAlign w:val="top"/>
-          </w:tcPr>
-          <w:p>
-            <w:pPr>
-              <w:jc w:val="center"/>
-              <w:cnfStyle w:val="000000010000" w:firstRow="0" w:lastRow="0" w:firstColumn="0" w:lastColumn="0" w:oddVBand="0" w:evenVBand="0" w:oddHBand="0" w:evenHBand="1" w:firstRowFirstColumn="0" w:firstRowLastColumn="0" w:lastRowFirstColumn="0" w:lastRowLastColumn="0"/>
-            </w:pPr>
-          </w:p>
-        </w:tc>
-        <w:tc>
-          <w:tcPr>
-            <w:tcW w:w="1843" w:type="dxa"/>
-            <w:vAlign w:val="top"/>
-          </w:tcPr>
-          <w:p>
-            <w:pPr>
-              <w:jc w:val="center"/>
-              <w:cnfStyle w:val="000000010000" w:firstRow="0" w:lastRow="0" w:firstColumn="0" w:lastColumn="0" w:oddVBand="0" w:evenVBand="0" w:oddHBand="0" w:evenHBand="1" w:firstRowFirstColumn="0" w:firstRowLastColumn="0" w:lastRowFirstColumn="0" w:lastRowLastColumn="0"/>
-            </w:pPr>
-          </w:p>
-        </w:tc>
-      </w:tr>
     </w:tbl>
     <w:p>
       <w:pPr>
@@ -1794,6 +1692,8 @@
           <w:szCs w:val="24"/>
         </w:rPr>
       </w:pPr>
+      <w:bookmarkStart w:id="1" w:name="_GoBack"/>
+      <w:bookmarkEnd w:id="1"/>
       <w:r>
         <w:rPr>
           <w:rFonts w:eastAsia="Times New Roman" w:cs="Times New Roman"/>
@@ -1809,7 +1709,7 @@
       <w:pPr>
         <w:pStyle w:val="TtuloSeoPrimria"/>
       </w:pPr>
-      <w:bookmarkStart w:id="1" w:name="_Toc507506945"/>
+      <w:bookmarkStart w:id="2" w:name="_Toc507506945"/>
       <w:r>
         <w:rPr>
           <w:caps w:val="0"/>
@@ -1817,40 +1717,27 @@
         <w:lastRenderedPageBreak/>
         <w:t>LOCALIZAÇÃO DOS PONTOS DE MEDIÇÃO</w:t>
       </w:r>
-      <w:bookmarkEnd w:id="1"/>
+      <w:bookmarkEnd w:id="2"/>
     </w:p>
     <w:p>
       <w:pPr>
         <w:pStyle w:val="Legenda"/>
         <w:keepNext/>
       </w:pPr>
-      <w:bookmarkStart w:id="2" w:name="_Ref499835648"/>
-      <w:bookmarkStart w:id="3" w:name="_Toc507172620"/>
+      <w:bookmarkStart w:id="3" w:name="_Ref499835648"/>
+      <w:bookmarkStart w:id="4" w:name="_Toc507172620"/>
       <w:r>
         <w:t xml:space="preserve">Figura </w:t>
       </w:r>
-      <w:r>
-        <w:fldChar w:fldCharType="begin"/>
-      </w:r>
-      <w:r>
-        <w:instrText xml:space="preserve"> SEQ Figura \* ARABIC </w:instrText>
-      </w:r>
-      <w:r>
-        <w:fldChar w:fldCharType="separate"/>
-      </w:r>
-      <w:r>
-        <w:rPr>
-          <w:noProof/>
-        </w:rPr>
-        <w:t>1</w:t>
-      </w:r>
-      <w:r>
-        <w:rPr>
-          <w:noProof/>
-        </w:rPr>
-        <w:fldChar w:fldCharType="end"/>
-      </w:r>
-      <w:bookmarkEnd w:id="2"/>
+      <w:fldSimple w:instr=" SEQ Figura \* ARABIC ">
+        <w:r>
+          <w:rPr>
+            <w:noProof/>
+          </w:rPr>
+          <w:t>1</w:t>
+        </w:r>
+      </w:fldSimple>
+      <w:bookmarkEnd w:id="3"/>
       <w:r>
         <w:t xml:space="preserve"> </w:t>
       </w:r>
@@ -1866,7 +1753,7 @@
       <w:r>
         <w:t xml:space="preserve"> seção </w:t>
       </w:r>
-      <w:bookmarkEnd w:id="3"/>
+      <w:bookmarkEnd w:id="4"/>
       <w:r>
         <w:t>&amp;Section</w:t>
       </w:r>
@@ -1933,8 +1820,8 @@
         <w:keepNext/>
         <w:jc w:val="center"/>
       </w:pPr>
-      <w:bookmarkStart w:id="4" w:name="_Ref499910109"/>
-      <w:bookmarkStart w:id="5" w:name="_Toc507172621"/>
+      <w:bookmarkStart w:id="5" w:name="_Ref499910109"/>
+      <w:bookmarkStart w:id="6" w:name="_Toc507172621"/>
     </w:p>
     <w:p>
       <w:pPr>
@@ -1946,32 +1833,32 @@
       <w:pPr>
         <w:pStyle w:val="TtuloSeoPrimria"/>
       </w:pPr>
-      <w:bookmarkStart w:id="6" w:name="_Toc507506946"/>
-      <w:bookmarkEnd w:id="4"/>
+      <w:bookmarkStart w:id="7" w:name="_Toc507506946"/>
       <w:bookmarkEnd w:id="5"/>
+      <w:bookmarkEnd w:id="6"/>
       <w:r>
         <w:t>MEDIÇÕES PRELIMINARES</w:t>
       </w:r>
-      <w:bookmarkEnd w:id="6"/>
+      <w:bookmarkEnd w:id="7"/>
     </w:p>
     <w:p>
       <w:pPr>
         <w:pStyle w:val="TtuloSeoSecundria"/>
       </w:pPr>
-      <w:bookmarkStart w:id="7" w:name="_Toc507506947"/>
+      <w:bookmarkStart w:id="8" w:name="_Toc507506947"/>
       <w:r>
         <w:rPr>
           <w:caps w:val="0"/>
         </w:rPr>
         <w:t>AVALIAÇÃO DE FORMA DO TUBO</w:t>
       </w:r>
-      <w:bookmarkEnd w:id="7"/>
+      <w:bookmarkEnd w:id="8"/>
     </w:p>
     <w:p>
       <w:pPr>
         <w:pStyle w:val="TtuloSeoTerciria"/>
       </w:pPr>
-      <w:bookmarkStart w:id="8" w:name="_Toc507506948"/>
+      <w:bookmarkStart w:id="9" w:name="_Toc507506948"/>
       <w:r>
         <w:t>Seção</w:t>
       </w:r>
@@ -1981,40 +1868,27 @@
       <w:r>
         <w:t>&amp;Section</w:t>
       </w:r>
-      <w:bookmarkEnd w:id="8"/>
+      <w:bookmarkEnd w:id="9"/>
     </w:p>
     <w:p>
       <w:pPr>
         <w:pStyle w:val="Legenda"/>
         <w:keepNext/>
       </w:pPr>
-      <w:bookmarkStart w:id="9" w:name="_Ref469785986"/>
-      <w:bookmarkStart w:id="10" w:name="_Toc507172623"/>
+      <w:bookmarkStart w:id="10" w:name="_Ref469785986"/>
+      <w:bookmarkStart w:id="11" w:name="_Toc507172623"/>
       <w:r>
         <w:t xml:space="preserve">Figura </w:t>
       </w:r>
-      <w:r>
-        <w:fldChar w:fldCharType="begin"/>
-      </w:r>
-      <w:r>
-        <w:instrText xml:space="preserve"> SEQ Figura \* ARABIC </w:instrText>
-      </w:r>
-      <w:r>
-        <w:fldChar w:fldCharType="separate"/>
-      </w:r>
-      <w:r>
-        <w:rPr>
-          <w:noProof/>
-        </w:rPr>
-        <w:t>2</w:t>
-      </w:r>
-      <w:r>
-        <w:rPr>
-          <w:noProof/>
-        </w:rPr>
-        <w:fldChar w:fldCharType="end"/>
-      </w:r>
-      <w:bookmarkEnd w:id="9"/>
+      <w:fldSimple w:instr=" SEQ Figura \* ARABIC ">
+        <w:r>
+          <w:rPr>
+            <w:noProof/>
+          </w:rPr>
+          <w:t>2</w:t>
+        </w:r>
+      </w:fldSimple>
+      <w:bookmarkEnd w:id="10"/>
       <w:r>
         <w:t xml:space="preserve"> - Diagrama de </w:t>
       </w:r>
@@ -2030,14 +1904,14 @@
       <w:r>
         <w:t>.</w:t>
       </w:r>
-      <w:bookmarkEnd w:id="10"/>
+      <w:bookmarkEnd w:id="11"/>
     </w:p>
     <w:p>
       <w:pPr>
         <w:pStyle w:val="CorpodaFigura"/>
       </w:pPr>
-      <w:bookmarkStart w:id="11" w:name="Ovalização"/>
-      <w:bookmarkEnd w:id="11"/>
+      <w:bookmarkStart w:id="12" w:name="Ovalização"/>
+      <w:bookmarkEnd w:id="12"/>
     </w:p>
     <w:p>
       <w:pPr>
@@ -2058,54 +1932,41 @@
       <w:pPr>
         <w:pStyle w:val="TtuloSeoSecundria"/>
       </w:pPr>
-      <w:bookmarkStart w:id="12" w:name="_Toc507506949"/>
+      <w:bookmarkStart w:id="13" w:name="_Toc507506949"/>
       <w:r>
         <w:rPr>
           <w:caps w:val="0"/>
         </w:rPr>
         <w:t>PRESSÃO DE OPERAÇÃO</w:t>
       </w:r>
-      <w:bookmarkEnd w:id="12"/>
+      <w:bookmarkEnd w:id="13"/>
     </w:p>
     <w:p>
       <w:pPr>
         <w:pStyle w:val="Legenda"/>
         <w:keepNext/>
       </w:pPr>
-      <w:bookmarkStart w:id="13" w:name="_Ref499892922"/>
-      <w:bookmarkStart w:id="14" w:name="_Toc507172719"/>
+      <w:bookmarkStart w:id="14" w:name="_Ref499892922"/>
+      <w:bookmarkStart w:id="15" w:name="_Toc507172719"/>
       <w:r>
         <w:t xml:space="preserve">Tabela </w:t>
       </w:r>
-      <w:r>
-        <w:fldChar w:fldCharType="begin"/>
-      </w:r>
-      <w:r>
-        <w:instrText xml:space="preserve"> SEQ Tabela \* ARABIC </w:instrText>
-      </w:r>
-      <w:r>
-        <w:fldChar w:fldCharType="separate"/>
-      </w:r>
-      <w:r>
-        <w:rPr>
-          <w:noProof/>
-        </w:rPr>
-        <w:t>2</w:t>
-      </w:r>
-      <w:r>
-        <w:rPr>
-          <w:noProof/>
-        </w:rPr>
-        <w:fldChar w:fldCharType="end"/>
-      </w:r>
-      <w:bookmarkEnd w:id="13"/>
+      <w:fldSimple w:instr=" SEQ Tabela \* ARABIC ">
+        <w:r>
+          <w:rPr>
+            <w:noProof/>
+          </w:rPr>
+          <w:t>2</w:t>
+        </w:r>
+      </w:fldSimple>
+      <w:bookmarkEnd w:id="14"/>
       <w:r>
         <w:t xml:space="preserve"> - Pressão de operação</w:t>
       </w:r>
       <w:r>
         <w:t xml:space="preserve"> – Seção </w:t>
       </w:r>
-      <w:bookmarkEnd w:id="14"/>
+      <w:bookmarkEnd w:id="15"/>
       <w:r>
         <w:t>&amp;Section</w:t>
       </w:r>
@@ -2614,20 +2475,20 @@
       <w:pPr>
         <w:pStyle w:val="TtuloSeoPrimria"/>
       </w:pPr>
-      <w:bookmarkStart w:id="15" w:name="_Toc507506950"/>
+      <w:bookmarkStart w:id="16" w:name="_Toc507506950"/>
       <w:r>
         <w:rPr>
           <w:caps w:val="0"/>
         </w:rPr>
         <w:t>MEDIÇÃO DE TENSÕES</w:t>
       </w:r>
-      <w:bookmarkEnd w:id="15"/>
+      <w:bookmarkEnd w:id="16"/>
     </w:p>
     <w:p>
       <w:pPr>
         <w:pStyle w:val="TtuloSeoSecundria"/>
       </w:pPr>
-      <w:bookmarkStart w:id="16" w:name="_Toc507506951"/>
+      <w:bookmarkStart w:id="17" w:name="_Toc507506951"/>
       <w:r>
         <w:rPr>
           <w:caps w:val="0"/>
@@ -2637,7 +2498,7 @@
       <w:r>
         <w:t>&amp;Section</w:t>
       </w:r>
-      <w:bookmarkEnd w:id="16"/>
+      <w:bookmarkEnd w:id="17"/>
     </w:p>
     <w:p>
       <w:pPr>
@@ -2647,14 +2508,14 @@
           <w:numId w:val="7"/>
         </w:numPr>
       </w:pPr>
-      <w:bookmarkStart w:id="17" w:name="_Toc507506952"/>
+      <w:bookmarkStart w:id="18" w:name="_Toc507506952"/>
       <w:r>
         <w:t xml:space="preserve">Tensões </w:t>
       </w:r>
       <w:r>
         <w:t>longitudinais</w:t>
       </w:r>
-      <w:bookmarkEnd w:id="17"/>
+      <w:bookmarkEnd w:id="18"/>
     </w:p>
     <w:p>
       <w:pPr>
@@ -2683,7 +2544,7 @@
           <w:lang w:eastAsia="pt-BR"/>
         </w:rPr>
       </w:pPr>
-      <w:bookmarkStart w:id="18" w:name="_Toc507172722"/>
+      <w:bookmarkStart w:id="19" w:name="_Toc507172722"/>
       <w:r>
         <w:br w:type="page"/>
       </w:r>
@@ -2693,40 +2554,27 @@
         <w:pStyle w:val="Legenda"/>
         <w:keepNext/>
       </w:pPr>
-      <w:bookmarkStart w:id="19" w:name="_Ref507409468"/>
+      <w:bookmarkStart w:id="20" w:name="_Ref507409468"/>
       <w:r>
         <w:lastRenderedPageBreak/>
         <w:t xml:space="preserve">Tabela </w:t>
       </w:r>
-      <w:r>
-        <w:fldChar w:fldCharType="begin"/>
-      </w:r>
-      <w:r>
-        <w:instrText xml:space="preserve"> SEQ Tabela \* ARABIC </w:instrText>
-      </w:r>
-      <w:r>
-        <w:fldChar w:fldCharType="separate"/>
-      </w:r>
-      <w:r>
-        <w:rPr>
-          <w:noProof/>
-        </w:rPr>
-        <w:t>3</w:t>
-      </w:r>
-      <w:r>
-        <w:rPr>
-          <w:noProof/>
-        </w:rPr>
-        <w:fldChar w:fldCharType="end"/>
-      </w:r>
-      <w:bookmarkEnd w:id="19"/>
+      <w:fldSimple w:instr=" SEQ Tabela \* ARABIC ">
+        <w:r>
+          <w:rPr>
+            <w:noProof/>
+          </w:rPr>
+          <w:t>3</w:t>
+        </w:r>
+      </w:fldSimple>
+      <w:bookmarkEnd w:id="20"/>
       <w:r>
         <w:t xml:space="preserve"> – Tensões longitudinais na </w:t>
       </w:r>
       <w:r>
         <w:t xml:space="preserve">Seção </w:t>
       </w:r>
-      <w:bookmarkEnd w:id="18"/>
+      <w:bookmarkEnd w:id="19"/>
       <w:r>
         <w:t>&amp;Section</w:t>
       </w:r>
@@ -3120,45 +2968,32 @@
         <w:pStyle w:val="Legenda"/>
         <w:keepNext/>
       </w:pPr>
-      <w:bookmarkStart w:id="20" w:name="_Ref499899758"/>
-      <w:bookmarkStart w:id="21" w:name="_Toc507172626"/>
-      <w:bookmarkStart w:id="22" w:name="_Ref507409438"/>
+      <w:bookmarkStart w:id="21" w:name="_Ref499899758"/>
+      <w:bookmarkStart w:id="22" w:name="_Toc507172626"/>
+      <w:bookmarkStart w:id="23" w:name="_Ref507409438"/>
       <w:r>
         <w:t xml:space="preserve">Figura </w:t>
       </w:r>
-      <w:r>
-        <w:fldChar w:fldCharType="begin"/>
-      </w:r>
-      <w:r>
-        <w:instrText xml:space="preserve"> SEQ Figura \* ARABIC </w:instrText>
-      </w:r>
-      <w:r>
-        <w:fldChar w:fldCharType="separate"/>
-      </w:r>
-      <w:r>
-        <w:rPr>
-          <w:noProof/>
-        </w:rPr>
-        <w:t>3</w:t>
-      </w:r>
-      <w:r>
-        <w:rPr>
-          <w:noProof/>
-        </w:rPr>
-        <w:fldChar w:fldCharType="end"/>
-      </w:r>
-      <w:bookmarkEnd w:id="20"/>
+      <w:fldSimple w:instr=" SEQ Figura \* ARABIC ">
+        <w:r>
+          <w:rPr>
+            <w:noProof/>
+          </w:rPr>
+          <w:t>3</w:t>
+        </w:r>
+      </w:fldSimple>
+      <w:bookmarkEnd w:id="21"/>
       <w:r>
         <w:t xml:space="preserve"> - Distribuição da tensão longitudinal na </w:t>
       </w:r>
       <w:r>
         <w:t xml:space="preserve">Seção </w:t>
       </w:r>
-      <w:bookmarkEnd w:id="21"/>
+      <w:bookmarkEnd w:id="22"/>
       <w:r>
         <w:t>&amp;Section</w:t>
       </w:r>
-      <w:bookmarkEnd w:id="22"/>
+      <w:bookmarkEnd w:id="23"/>
     </w:p>
     <w:p>
       <w:pPr>
@@ -3167,8 +3002,8 @@
           <w:lang w:eastAsia="pt-BR"/>
         </w:rPr>
       </w:pPr>
-      <w:bookmarkStart w:id="23" w:name="StressLongXY"/>
-      <w:bookmarkEnd w:id="23"/>
+      <w:bookmarkStart w:id="24" w:name="StressLongXY"/>
+      <w:bookmarkEnd w:id="24"/>
     </w:p>
     <w:p>
       <w:pPr>
@@ -3182,40 +3017,27 @@
         <w:pStyle w:val="Legenda"/>
         <w:keepNext/>
       </w:pPr>
-      <w:bookmarkStart w:id="24" w:name="_Ref499899693"/>
-      <w:bookmarkStart w:id="25" w:name="_Toc507172627"/>
+      <w:bookmarkStart w:id="25" w:name="_Ref499899693"/>
+      <w:bookmarkStart w:id="26" w:name="_Toc507172627"/>
       <w:r>
         <w:t xml:space="preserve">Figura </w:t>
       </w:r>
-      <w:r>
-        <w:fldChar w:fldCharType="begin"/>
-      </w:r>
-      <w:r>
-        <w:instrText xml:space="preserve"> SEQ Figura \* ARABIC </w:instrText>
-      </w:r>
-      <w:r>
-        <w:fldChar w:fldCharType="separate"/>
-      </w:r>
-      <w:r>
-        <w:rPr>
-          <w:noProof/>
-        </w:rPr>
-        <w:t>4</w:t>
-      </w:r>
-      <w:r>
-        <w:rPr>
-          <w:noProof/>
-        </w:rPr>
-        <w:fldChar w:fldCharType="end"/>
-      </w:r>
-      <w:bookmarkEnd w:id="24"/>
+      <w:fldSimple w:instr=" SEQ Figura \* ARABIC ">
+        <w:r>
+          <w:rPr>
+            <w:noProof/>
+          </w:rPr>
+          <w:t>4</w:t>
+        </w:r>
+      </w:fldSimple>
+      <w:bookmarkEnd w:id="25"/>
       <w:r>
         <w:t xml:space="preserve"> - Distribuição de tensão longitudinal na seção transversal do duto na </w:t>
       </w:r>
       <w:r>
         <w:t xml:space="preserve">Seção </w:t>
       </w:r>
-      <w:bookmarkEnd w:id="25"/>
+      <w:bookmarkEnd w:id="26"/>
       <w:r>
         <w:t>&amp;Section</w:t>
       </w:r>
@@ -3227,39 +3049,26 @@
           <w:lang w:eastAsia="pt-BR"/>
         </w:rPr>
       </w:pPr>
-      <w:bookmarkStart w:id="26" w:name="StressLongCM"/>
-      <w:bookmarkEnd w:id="26"/>
+      <w:bookmarkStart w:id="27" w:name="StressLongCM"/>
+      <w:bookmarkEnd w:id="27"/>
     </w:p>
     <w:p>
       <w:pPr>
         <w:pStyle w:val="Legenda"/>
         <w:keepNext/>
       </w:pPr>
-      <w:bookmarkStart w:id="27" w:name="_Toc507172723"/>
+      <w:bookmarkStart w:id="28" w:name="_Toc507172723"/>
       <w:r>
         <w:t xml:space="preserve">Tabela </w:t>
       </w:r>
-      <w:r>
-        <w:fldChar w:fldCharType="begin"/>
-      </w:r>
-      <w:r>
-        <w:instrText xml:space="preserve"> SEQ Tabela \* ARABIC </w:instrText>
-      </w:r>
-      <w:r>
-        <w:fldChar w:fldCharType="separate"/>
-      </w:r>
-      <w:r>
-        <w:rPr>
-          <w:noProof/>
-        </w:rPr>
-        <w:t>4</w:t>
-      </w:r>
-      <w:r>
-        <w:rPr>
-          <w:noProof/>
-        </w:rPr>
-        <w:fldChar w:fldCharType="end"/>
-      </w:r>
+      <w:fldSimple w:instr=" SEQ Tabela \* ARABIC ">
+        <w:r>
+          <w:rPr>
+            <w:noProof/>
+          </w:rPr>
+          <w:t>4</w:t>
+        </w:r>
+      </w:fldSimple>
       <w:r>
         <w:rPr>
           <w:noProof/>
@@ -3272,7 +3081,7 @@
         </w:rPr>
         <w:t xml:space="preserve">Seção </w:t>
       </w:r>
-      <w:bookmarkEnd w:id="27"/>
+      <w:bookmarkEnd w:id="28"/>
       <w:r>
         <w:t>&amp;Section</w:t>
       </w:r>
@@ -3556,38 +3365,25 @@
         <w:pStyle w:val="Legenda"/>
         <w:keepNext/>
       </w:pPr>
-      <w:bookmarkStart w:id="28" w:name="_Toc507172724"/>
+      <w:bookmarkStart w:id="29" w:name="_Toc507172724"/>
       <w:r>
         <w:t xml:space="preserve">Tabela </w:t>
       </w:r>
-      <w:r>
-        <w:fldChar w:fldCharType="begin"/>
-      </w:r>
-      <w:r>
-        <w:instrText xml:space="preserve"> SEQ Tabela \* ARABIC </w:instrText>
-      </w:r>
-      <w:r>
-        <w:fldChar w:fldCharType="separate"/>
-      </w:r>
-      <w:r>
-        <w:rPr>
-          <w:noProof/>
-        </w:rPr>
-        <w:t>5</w:t>
-      </w:r>
-      <w:r>
-        <w:rPr>
-          <w:noProof/>
-        </w:rPr>
-        <w:fldChar w:fldCharType="end"/>
-      </w:r>
+      <w:fldSimple w:instr=" SEQ Tabela \* ARABIC ">
+        <w:r>
+          <w:rPr>
+            <w:noProof/>
+          </w:rPr>
+          <w:t>5</w:t>
+        </w:r>
+      </w:fldSimple>
       <w:r>
         <w:rPr>
           <w:noProof/>
         </w:rPr>
         <w:t xml:space="preserve"> – Informações Peirce – longitudinal – seção </w:t>
       </w:r>
-      <w:bookmarkEnd w:id="28"/>
+      <w:bookmarkEnd w:id="29"/>
       <w:r>
         <w:t>&amp;Section</w:t>
       </w:r>
@@ -3802,35 +3598,22 @@
       <w:pPr>
         <w:pStyle w:val="Legenda"/>
       </w:pPr>
-      <w:bookmarkStart w:id="29" w:name="_Toc507172628"/>
+      <w:bookmarkStart w:id="30" w:name="_Toc507172628"/>
       <w:r>
         <w:t xml:space="preserve">Figura </w:t>
       </w:r>
-      <w:r>
-        <w:fldChar w:fldCharType="begin"/>
-      </w:r>
-      <w:r>
-        <w:instrText xml:space="preserve"> SEQ Figura \* ARABIC </w:instrText>
-      </w:r>
-      <w:r>
-        <w:fldChar w:fldCharType="separate"/>
-      </w:r>
-      <w:r>
-        <w:rPr>
-          <w:noProof/>
-        </w:rPr>
-        <w:t>5</w:t>
-      </w:r>
-      <w:r>
-        <w:rPr>
-          <w:noProof/>
-        </w:rPr>
-        <w:fldChar w:fldCharType="end"/>
-      </w:r>
+      <w:fldSimple w:instr=" SEQ Figura \* ARABIC ">
+        <w:r>
+          <w:rPr>
+            <w:noProof/>
+          </w:rPr>
+          <w:t>5</w:t>
+        </w:r>
+      </w:fldSimple>
       <w:r>
         <w:t xml:space="preserve"> - Desvios entre tensão medida e ajustada - longitudinal - Seção </w:t>
       </w:r>
-      <w:bookmarkEnd w:id="29"/>
+      <w:bookmarkEnd w:id="30"/>
       <w:r>
         <w:t>&amp;Section</w:t>
       </w:r>
@@ -3841,8 +3624,8 @@
         <w:keepNext/>
         <w:jc w:val="center"/>
       </w:pPr>
-      <w:bookmarkStart w:id="30" w:name="PeirceLong"/>
-      <w:bookmarkEnd w:id="30"/>
+      <w:bookmarkStart w:id="31" w:name="PeirceLong"/>
+      <w:bookmarkEnd w:id="31"/>
     </w:p>
     <w:p>
       <w:pPr>
@@ -3863,11 +3646,11 @@
       <w:pPr>
         <w:pStyle w:val="TtuloSeoTerciria"/>
       </w:pPr>
-      <w:bookmarkStart w:id="31" w:name="_Toc507506953"/>
+      <w:bookmarkStart w:id="32" w:name="_Toc507506953"/>
       <w:r>
         <w:t>Tensões longitudinais descontados efeitos da pressão interna</w:t>
       </w:r>
-      <w:bookmarkEnd w:id="31"/>
+      <w:bookmarkEnd w:id="32"/>
     </w:p>
     <w:p>
       <w:pPr>
@@ -3882,31 +3665,18 @@
         <w:pStyle w:val="Legenda"/>
         <w:keepNext/>
       </w:pPr>
-      <w:bookmarkStart w:id="32" w:name="_Toc507172725"/>
+      <w:bookmarkStart w:id="33" w:name="_Toc507172725"/>
       <w:r>
         <w:t xml:space="preserve">Tabela </w:t>
       </w:r>
-      <w:r>
-        <w:fldChar w:fldCharType="begin"/>
-      </w:r>
-      <w:r>
-        <w:instrText xml:space="preserve"> SEQ Tabela \* ARABIC </w:instrText>
-      </w:r>
-      <w:r>
-        <w:fldChar w:fldCharType="separate"/>
-      </w:r>
-      <w:r>
-        <w:rPr>
-          <w:noProof/>
-        </w:rPr>
-        <w:t>6</w:t>
-      </w:r>
-      <w:r>
-        <w:rPr>
-          <w:noProof/>
-        </w:rPr>
-        <w:fldChar w:fldCharType="end"/>
-      </w:r>
+      <w:fldSimple w:instr=" SEQ Tabela \* ARABIC ">
+        <w:r>
+          <w:rPr>
+            <w:noProof/>
+          </w:rPr>
+          <w:t>6</w:t>
+        </w:r>
+      </w:fldSimple>
       <w:r>
         <w:t xml:space="preserve"> – Tensões longitudinais na </w:t>
       </w:r>
@@ -3925,7 +3695,7 @@
       <w:r>
         <w:t xml:space="preserve"> pressão descontada</w:t>
       </w:r>
-      <w:bookmarkEnd w:id="32"/>
+      <w:bookmarkEnd w:id="33"/>
     </w:p>
     <w:tbl>
       <w:tblPr>
@@ -4316,31 +4086,18 @@
         <w:pStyle w:val="Legenda"/>
         <w:keepNext/>
       </w:pPr>
-      <w:bookmarkStart w:id="33" w:name="_Toc507172629"/>
+      <w:bookmarkStart w:id="34" w:name="_Toc507172629"/>
       <w:r>
         <w:t xml:space="preserve">Figura </w:t>
       </w:r>
-      <w:r>
-        <w:fldChar w:fldCharType="begin"/>
-      </w:r>
-      <w:r>
-        <w:instrText xml:space="preserve"> SEQ Figura \* ARABIC </w:instrText>
-      </w:r>
-      <w:r>
-        <w:fldChar w:fldCharType="separate"/>
-      </w:r>
-      <w:r>
-        <w:rPr>
-          <w:noProof/>
-        </w:rPr>
-        <w:t>6</w:t>
-      </w:r>
-      <w:r>
-        <w:rPr>
-          <w:noProof/>
-        </w:rPr>
-        <w:fldChar w:fldCharType="end"/>
-      </w:r>
+      <w:fldSimple w:instr=" SEQ Figura \* ARABIC ">
+        <w:r>
+          <w:rPr>
+            <w:noProof/>
+          </w:rPr>
+          <w:t>6</w:t>
+        </w:r>
+      </w:fldSimple>
       <w:r>
         <w:t xml:space="preserve"> - Distribuição da tensão longitudinal na </w:t>
       </w:r>
@@ -4353,7 +4110,7 @@
       <w:r>
         <w:t>– pressão descontada</w:t>
       </w:r>
-      <w:bookmarkEnd w:id="33"/>
+      <w:bookmarkEnd w:id="34"/>
     </w:p>
     <w:p>
       <w:pPr>
@@ -4362,8 +4119,8 @@
           <w:lang w:eastAsia="pt-BR"/>
         </w:rPr>
       </w:pPr>
-      <w:bookmarkStart w:id="34" w:name="z_corrigido_StressLongXY"/>
-      <w:bookmarkEnd w:id="34"/>
+      <w:bookmarkStart w:id="35" w:name="z_corrigido_StressLongXY"/>
+      <w:bookmarkEnd w:id="35"/>
     </w:p>
     <w:p>
       <w:pPr>
@@ -4377,31 +4134,18 @@
         <w:pStyle w:val="Legenda"/>
         <w:keepNext/>
       </w:pPr>
-      <w:bookmarkStart w:id="35" w:name="_Toc507172630"/>
+      <w:bookmarkStart w:id="36" w:name="_Toc507172630"/>
       <w:r>
         <w:t xml:space="preserve">Figura </w:t>
       </w:r>
-      <w:r>
-        <w:fldChar w:fldCharType="begin"/>
-      </w:r>
-      <w:r>
-        <w:instrText xml:space="preserve"> SEQ Figura \* ARABIC </w:instrText>
-      </w:r>
-      <w:r>
-        <w:fldChar w:fldCharType="separate"/>
-      </w:r>
-      <w:r>
-        <w:rPr>
-          <w:noProof/>
-        </w:rPr>
-        <w:t>7</w:t>
-      </w:r>
-      <w:r>
-        <w:rPr>
-          <w:noProof/>
-        </w:rPr>
-        <w:fldChar w:fldCharType="end"/>
-      </w:r>
+      <w:fldSimple w:instr=" SEQ Figura \* ARABIC ">
+        <w:r>
+          <w:rPr>
+            <w:noProof/>
+          </w:rPr>
+          <w:t>7</w:t>
+        </w:r>
+      </w:fldSimple>
       <w:r>
         <w:t xml:space="preserve"> - Distribuição de tensão longitudinal na seção transversal do duto na </w:t>
       </w:r>
@@ -4414,7 +4158,7 @@
       <w:r>
         <w:t>– pressão descontada</w:t>
       </w:r>
-      <w:bookmarkEnd w:id="35"/>
+      <w:bookmarkEnd w:id="36"/>
     </w:p>
     <w:p>
       <w:pPr>
@@ -4423,39 +4167,26 @@
           <w:lang w:eastAsia="pt-BR"/>
         </w:rPr>
       </w:pPr>
-      <w:bookmarkStart w:id="36" w:name="z_corrigido_StressLongCM"/>
-      <w:bookmarkEnd w:id="36"/>
+      <w:bookmarkStart w:id="37" w:name="z_corrigido_StressLongCM"/>
+      <w:bookmarkEnd w:id="37"/>
     </w:p>
     <w:p>
       <w:pPr>
         <w:pStyle w:val="Legenda"/>
         <w:keepNext/>
       </w:pPr>
-      <w:bookmarkStart w:id="37" w:name="_Toc507172726"/>
+      <w:bookmarkStart w:id="38" w:name="_Toc507172726"/>
       <w:r>
         <w:t xml:space="preserve">Tabela </w:t>
       </w:r>
-      <w:r>
-        <w:fldChar w:fldCharType="begin"/>
-      </w:r>
-      <w:r>
-        <w:instrText xml:space="preserve"> SEQ Tabela \* ARABIC </w:instrText>
-      </w:r>
-      <w:r>
-        <w:fldChar w:fldCharType="separate"/>
-      </w:r>
-      <w:r>
-        <w:rPr>
-          <w:noProof/>
-        </w:rPr>
-        <w:t>7</w:t>
-      </w:r>
-      <w:r>
-        <w:rPr>
-          <w:noProof/>
-        </w:rPr>
-        <w:fldChar w:fldCharType="end"/>
-      </w:r>
+      <w:fldSimple w:instr=" SEQ Tabela \* ARABIC ">
+        <w:r>
+          <w:rPr>
+            <w:noProof/>
+          </w:rPr>
+          <w:t>7</w:t>
+        </w:r>
+      </w:fldSimple>
       <w:r>
         <w:rPr>
           <w:noProof/>
@@ -4474,7 +4205,7 @@
       <w:r>
         <w:t>– pressão descontada</w:t>
       </w:r>
-      <w:bookmarkEnd w:id="37"/>
+      <w:bookmarkEnd w:id="38"/>
     </w:p>
     <w:tbl>
       <w:tblPr>
@@ -4745,31 +4476,18 @@
         <w:pStyle w:val="Legenda"/>
         <w:keepNext/>
       </w:pPr>
-      <w:bookmarkStart w:id="38" w:name="_Toc507172727"/>
+      <w:bookmarkStart w:id="39" w:name="_Toc507172727"/>
       <w:r>
         <w:t xml:space="preserve">Tabela </w:t>
       </w:r>
-      <w:r>
-        <w:fldChar w:fldCharType="begin"/>
-      </w:r>
-      <w:r>
-        <w:instrText xml:space="preserve"> SEQ Tabela \* ARABIC </w:instrText>
-      </w:r>
-      <w:r>
-        <w:fldChar w:fldCharType="separate"/>
-      </w:r>
-      <w:r>
-        <w:rPr>
-          <w:noProof/>
-        </w:rPr>
-        <w:t>8</w:t>
-      </w:r>
-      <w:r>
-        <w:rPr>
-          <w:noProof/>
-        </w:rPr>
-        <w:fldChar w:fldCharType="end"/>
-      </w:r>
+      <w:fldSimple w:instr=" SEQ Tabela \* ARABIC ">
+        <w:r>
+          <w:rPr>
+            <w:noProof/>
+          </w:rPr>
+          <w:t>8</w:t>
+        </w:r>
+      </w:fldSimple>
       <w:r>
         <w:rPr>
           <w:noProof/>
@@ -4791,7 +4509,7 @@
         </w:rPr>
         <w:t>– pressão descontada</w:t>
       </w:r>
-      <w:bookmarkEnd w:id="38"/>
+      <w:bookmarkEnd w:id="39"/>
     </w:p>
     <w:tbl>
       <w:tblPr>
@@ -4960,31 +4678,18 @@
       <w:pPr>
         <w:pStyle w:val="Legenda"/>
       </w:pPr>
-      <w:bookmarkStart w:id="39" w:name="_Toc507172631"/>
+      <w:bookmarkStart w:id="40" w:name="_Toc507172631"/>
       <w:r>
         <w:t xml:space="preserve">Figura </w:t>
       </w:r>
-      <w:r>
-        <w:fldChar w:fldCharType="begin"/>
-      </w:r>
-      <w:r>
-        <w:instrText xml:space="preserve"> SEQ Figura \* ARABIC </w:instrText>
-      </w:r>
-      <w:r>
-        <w:fldChar w:fldCharType="separate"/>
-      </w:r>
-      <w:r>
-        <w:rPr>
-          <w:noProof/>
-        </w:rPr>
-        <w:t>8</w:t>
-      </w:r>
-      <w:r>
-        <w:rPr>
-          <w:noProof/>
-        </w:rPr>
-        <w:fldChar w:fldCharType="end"/>
-      </w:r>
+      <w:fldSimple w:instr=" SEQ Figura \* ARABIC ">
+        <w:r>
+          <w:rPr>
+            <w:noProof/>
+          </w:rPr>
+          <w:t>8</w:t>
+        </w:r>
+      </w:fldSimple>
       <w:r>
         <w:t xml:space="preserve"> - Desvios entre tensão medida e ajustada - longitudinal - Seção </w:t>
       </w:r>
@@ -5003,7 +4708,7 @@
         </w:rPr>
         <w:t>– pressão descontada</w:t>
       </w:r>
-      <w:bookmarkEnd w:id="39"/>
+      <w:bookmarkEnd w:id="40"/>
     </w:p>
     <w:p>
       <w:pPr>
@@ -5015,8 +4720,8 @@
           <w:lang w:eastAsia="pt-BR"/>
         </w:rPr>
       </w:pPr>
-      <w:bookmarkStart w:id="40" w:name="z_corrigido_PeirceLong"/>
-      <w:bookmarkEnd w:id="40"/>
+      <w:bookmarkStart w:id="41" w:name="z_corrigido_PeirceLong"/>
+      <w:bookmarkEnd w:id="41"/>
     </w:p>
     <w:p>
       <w:pPr>
@@ -5038,7 +4743,7 @@
       <w:pPr>
         <w:pStyle w:val="TtuloSeoTerciria"/>
       </w:pPr>
-      <w:bookmarkStart w:id="41" w:name="_Toc507506954"/>
+      <w:bookmarkStart w:id="42" w:name="_Toc507506954"/>
       <w:r>
         <w:lastRenderedPageBreak/>
         <w:t xml:space="preserve">Tensões </w:t>
@@ -5046,42 +4751,29 @@
       <w:r>
         <w:t>circunferenciais</w:t>
       </w:r>
-      <w:bookmarkEnd w:id="41"/>
+      <w:bookmarkEnd w:id="42"/>
     </w:p>
     <w:p>
       <w:pPr>
         <w:pStyle w:val="Legenda"/>
         <w:keepNext/>
       </w:pPr>
-      <w:bookmarkStart w:id="42" w:name="_Toc507172728"/>
+      <w:bookmarkStart w:id="43" w:name="_Toc507172728"/>
       <w:r>
         <w:t xml:space="preserve">Tabela </w:t>
       </w:r>
-      <w:r>
-        <w:fldChar w:fldCharType="begin"/>
-      </w:r>
-      <w:r>
-        <w:instrText xml:space="preserve"> SEQ Tabela \* ARABIC </w:instrText>
-      </w:r>
-      <w:r>
-        <w:fldChar w:fldCharType="separate"/>
-      </w:r>
-      <w:r>
-        <w:rPr>
-          <w:noProof/>
-        </w:rPr>
-        <w:t>9</w:t>
-      </w:r>
-      <w:r>
-        <w:rPr>
-          <w:noProof/>
-        </w:rPr>
-        <w:fldChar w:fldCharType="end"/>
-      </w:r>
+      <w:fldSimple w:instr=" SEQ Tabela \* ARABIC ">
+        <w:r>
+          <w:rPr>
+            <w:noProof/>
+          </w:rPr>
+          <w:t>9</w:t>
+        </w:r>
+      </w:fldSimple>
       <w:r>
         <w:t xml:space="preserve"> – Tensões circunferenciais na Seção </w:t>
       </w:r>
-      <w:bookmarkEnd w:id="42"/>
+      <w:bookmarkEnd w:id="43"/>
       <w:r>
         <w:t>&amp;Section</w:t>
       </w:r>
@@ -5483,33 +5175,20 @@
         <w:pStyle w:val="Legenda"/>
         <w:keepNext/>
       </w:pPr>
-      <w:bookmarkStart w:id="43" w:name="_Ref499898275"/>
-      <w:bookmarkStart w:id="44" w:name="_Toc507172632"/>
+      <w:bookmarkStart w:id="44" w:name="_Ref499898275"/>
+      <w:bookmarkStart w:id="45" w:name="_Toc507172632"/>
       <w:r>
         <w:t xml:space="preserve">Figura </w:t>
       </w:r>
-      <w:r>
-        <w:fldChar w:fldCharType="begin"/>
-      </w:r>
-      <w:r>
-        <w:instrText xml:space="preserve"> SEQ Figura \* ARABIC </w:instrText>
-      </w:r>
-      <w:r>
-        <w:fldChar w:fldCharType="separate"/>
-      </w:r>
-      <w:r>
-        <w:rPr>
-          <w:noProof/>
-        </w:rPr>
-        <w:t>9</w:t>
-      </w:r>
-      <w:r>
-        <w:rPr>
-          <w:noProof/>
-        </w:rPr>
-        <w:fldChar w:fldCharType="end"/>
-      </w:r>
-      <w:bookmarkEnd w:id="43"/>
+      <w:fldSimple w:instr=" SEQ Figura \* ARABIC ">
+        <w:r>
+          <w:rPr>
+            <w:noProof/>
+          </w:rPr>
+          <w:t>9</w:t>
+        </w:r>
+      </w:fldSimple>
+      <w:bookmarkEnd w:id="44"/>
       <w:r>
         <w:t xml:space="preserve"> - </w:t>
       </w:r>
@@ -5525,7 +5204,7 @@
       <w:r>
         <w:t xml:space="preserve">Seção </w:t>
       </w:r>
-      <w:bookmarkEnd w:id="44"/>
+      <w:bookmarkEnd w:id="45"/>
       <w:r>
         <w:t>&amp;Section</w:t>
       </w:r>
@@ -5539,8 +5218,8 @@
           <w:lang w:eastAsia="pt-BR"/>
         </w:rPr>
       </w:pPr>
-      <w:bookmarkStart w:id="45" w:name="StressCircXY"/>
-      <w:bookmarkEnd w:id="45"/>
+      <w:bookmarkStart w:id="46" w:name="StressCircXY"/>
+      <w:bookmarkEnd w:id="46"/>
     </w:p>
     <w:p>
       <w:pPr>
@@ -5556,31 +5235,18 @@
         <w:pStyle w:val="Legenda"/>
         <w:keepNext/>
       </w:pPr>
-      <w:bookmarkStart w:id="46" w:name="_Toc507172633"/>
+      <w:bookmarkStart w:id="47" w:name="_Toc507172633"/>
       <w:r>
         <w:t xml:space="preserve">Figura </w:t>
       </w:r>
-      <w:r>
-        <w:fldChar w:fldCharType="begin"/>
-      </w:r>
-      <w:r>
-        <w:instrText xml:space="preserve"> SEQ Figura \* ARABIC </w:instrText>
-      </w:r>
-      <w:r>
-        <w:fldChar w:fldCharType="separate"/>
-      </w:r>
-      <w:r>
-        <w:rPr>
-          <w:noProof/>
-        </w:rPr>
-        <w:t>10</w:t>
-      </w:r>
-      <w:r>
-        <w:rPr>
-          <w:noProof/>
-        </w:rPr>
-        <w:fldChar w:fldCharType="end"/>
-      </w:r>
+      <w:fldSimple w:instr=" SEQ Figura \* ARABIC ">
+        <w:r>
+          <w:rPr>
+            <w:noProof/>
+          </w:rPr>
+          <w:t>10</w:t>
+        </w:r>
+      </w:fldSimple>
       <w:r>
         <w:t xml:space="preserve"> - </w:t>
       </w:r>
@@ -5596,7 +5262,7 @@
       <w:r>
         <w:t xml:space="preserve">Seção </w:t>
       </w:r>
-      <w:bookmarkEnd w:id="46"/>
+      <w:bookmarkEnd w:id="47"/>
       <w:r>
         <w:t>&amp;Section</w:t>
       </w:r>
@@ -5609,39 +5275,26 @@
           <w:lang w:eastAsia="pt-BR"/>
         </w:rPr>
       </w:pPr>
-      <w:bookmarkStart w:id="47" w:name="StressCircCM"/>
-      <w:bookmarkEnd w:id="47"/>
+      <w:bookmarkStart w:id="48" w:name="StressCircCM"/>
+      <w:bookmarkEnd w:id="48"/>
     </w:p>
     <w:p>
       <w:pPr>
         <w:pStyle w:val="Legenda"/>
         <w:keepNext/>
       </w:pPr>
-      <w:bookmarkStart w:id="48" w:name="_Toc507172729"/>
+      <w:bookmarkStart w:id="49" w:name="_Toc507172729"/>
       <w:r>
         <w:t xml:space="preserve">Tabela </w:t>
       </w:r>
-      <w:r>
-        <w:fldChar w:fldCharType="begin"/>
-      </w:r>
-      <w:r>
-        <w:instrText xml:space="preserve"> SEQ Tabela \* ARABIC </w:instrText>
-      </w:r>
-      <w:r>
-        <w:fldChar w:fldCharType="separate"/>
-      </w:r>
-      <w:r>
-        <w:rPr>
-          <w:noProof/>
-        </w:rPr>
-        <w:t>10</w:t>
-      </w:r>
-      <w:r>
-        <w:rPr>
-          <w:noProof/>
-        </w:rPr>
-        <w:fldChar w:fldCharType="end"/>
-      </w:r>
+      <w:fldSimple w:instr=" SEQ Tabela \* ARABIC ">
+        <w:r>
+          <w:rPr>
+            <w:noProof/>
+          </w:rPr>
+          <w:t>10</w:t>
+        </w:r>
+      </w:fldSimple>
       <w:r>
         <w:rPr>
           <w:noProof/>
@@ -5657,7 +5310,7 @@
         </w:rPr>
         <w:t xml:space="preserve">– seção </w:t>
       </w:r>
-      <w:bookmarkEnd w:id="48"/>
+      <w:bookmarkEnd w:id="49"/>
       <w:r>
         <w:t>&amp;Section</w:t>
       </w:r>
@@ -5835,7 +5488,7 @@
       <w:pPr>
         <w:pStyle w:val="Legenda"/>
       </w:pPr>
-      <w:bookmarkStart w:id="49" w:name="_Toc507172634"/>
+      <w:bookmarkStart w:id="50" w:name="_Toc507172634"/>
     </w:p>
     <w:p>
       <w:pPr>
@@ -5844,31 +5497,18 @@
       <w:r>
         <w:t xml:space="preserve">Figura </w:t>
       </w:r>
-      <w:r>
-        <w:fldChar w:fldCharType="begin"/>
-      </w:r>
-      <w:r>
-        <w:instrText xml:space="preserve"> SEQ Figura \* ARABIC </w:instrText>
-      </w:r>
-      <w:r>
-        <w:fldChar w:fldCharType="separate"/>
-      </w:r>
-      <w:r>
-        <w:rPr>
-          <w:noProof/>
-        </w:rPr>
-        <w:t>11</w:t>
-      </w:r>
-      <w:r>
-        <w:rPr>
-          <w:noProof/>
-        </w:rPr>
-        <w:fldChar w:fldCharType="end"/>
-      </w:r>
+      <w:fldSimple w:instr=" SEQ Figura \* ARABIC ">
+        <w:r>
+          <w:rPr>
+            <w:noProof/>
+          </w:rPr>
+          <w:t>11</w:t>
+        </w:r>
+      </w:fldSimple>
       <w:r>
         <w:t xml:space="preserve"> - Desvios entre tensão medida e ajustada - circunferencial - Seção </w:t>
       </w:r>
-      <w:bookmarkEnd w:id="49"/>
+      <w:bookmarkEnd w:id="50"/>
       <w:r>
         <w:t>&amp;Section</w:t>
       </w:r>
@@ -5878,18 +5518,18 @@
         <w:pStyle w:val="CorpodoTexto"/>
         <w:jc w:val="center"/>
       </w:pPr>
-      <w:bookmarkStart w:id="50" w:name="PeirceCirc"/>
-      <w:bookmarkEnd w:id="50"/>
+      <w:bookmarkStart w:id="51" w:name="PeirceCirc"/>
+      <w:bookmarkEnd w:id="51"/>
     </w:p>
     <w:p>
       <w:pPr>
         <w:pStyle w:val="TtuloSeoTerciria"/>
       </w:pPr>
-      <w:bookmarkStart w:id="51" w:name="_Toc507506955"/>
+      <w:bookmarkStart w:id="52" w:name="_Toc507506955"/>
       <w:r>
         <w:t>Tensões circunferenciais descontados efeitos da pressão interna</w:t>
       </w:r>
-      <w:bookmarkEnd w:id="51"/>
+      <w:bookmarkEnd w:id="52"/>
     </w:p>
     <w:p>
       <w:pPr>
@@ -5902,31 +5542,18 @@
         <w:pStyle w:val="Legenda"/>
         <w:keepNext/>
       </w:pPr>
-      <w:bookmarkStart w:id="52" w:name="_Toc507172730"/>
+      <w:bookmarkStart w:id="53" w:name="_Toc507172730"/>
       <w:r>
         <w:t xml:space="preserve">Tabela </w:t>
       </w:r>
-      <w:r>
-        <w:fldChar w:fldCharType="begin"/>
-      </w:r>
-      <w:r>
-        <w:instrText xml:space="preserve"> SEQ Tabela \* ARABIC </w:instrText>
-      </w:r>
-      <w:r>
-        <w:fldChar w:fldCharType="separate"/>
-      </w:r>
-      <w:r>
-        <w:rPr>
-          <w:noProof/>
-        </w:rPr>
-        <w:t>11</w:t>
-      </w:r>
-      <w:r>
-        <w:rPr>
-          <w:noProof/>
-        </w:rPr>
-        <w:fldChar w:fldCharType="end"/>
-      </w:r>
+      <w:fldSimple w:instr=" SEQ Tabela \* ARABIC ">
+        <w:r>
+          <w:rPr>
+            <w:noProof/>
+          </w:rPr>
+          <w:t>11</w:t>
+        </w:r>
+      </w:fldSimple>
       <w:r>
         <w:t xml:space="preserve"> – Tensões circunferenciais na Seção </w:t>
       </w:r>
@@ -5936,7 +5563,7 @@
       <w:r>
         <w:t>– pressão descontada</w:t>
       </w:r>
-      <w:bookmarkEnd w:id="52"/>
+      <w:bookmarkEnd w:id="53"/>
     </w:p>
     <w:tbl>
       <w:tblPr>
@@ -6327,31 +5954,18 @@
         <w:pStyle w:val="Legenda"/>
         <w:keepNext/>
       </w:pPr>
-      <w:bookmarkStart w:id="53" w:name="_Toc507172635"/>
+      <w:bookmarkStart w:id="54" w:name="_Toc507172635"/>
       <w:r>
         <w:t xml:space="preserve">Figura </w:t>
       </w:r>
-      <w:r>
-        <w:fldChar w:fldCharType="begin"/>
-      </w:r>
-      <w:r>
-        <w:instrText xml:space="preserve"> SEQ Figura \* ARABIC </w:instrText>
-      </w:r>
-      <w:r>
-        <w:fldChar w:fldCharType="separate"/>
-      </w:r>
-      <w:r>
-        <w:rPr>
-          <w:noProof/>
-        </w:rPr>
-        <w:t>12</w:t>
-      </w:r>
-      <w:r>
-        <w:rPr>
-          <w:noProof/>
-        </w:rPr>
-        <w:fldChar w:fldCharType="end"/>
-      </w:r>
+      <w:fldSimple w:instr=" SEQ Figura \* ARABIC ">
+        <w:r>
+          <w:rPr>
+            <w:noProof/>
+          </w:rPr>
+          <w:t>12</w:t>
+        </w:r>
+      </w:fldSimple>
       <w:r>
         <w:t xml:space="preserve"> - </w:t>
       </w:r>
@@ -6373,7 +5987,7 @@
       <w:r>
         <w:t>– pressão descontada</w:t>
       </w:r>
-      <w:bookmarkEnd w:id="53"/>
+      <w:bookmarkEnd w:id="54"/>
     </w:p>
     <w:p>
       <w:pPr>
@@ -6384,8 +5998,8 @@
           <w:lang w:eastAsia="pt-BR"/>
         </w:rPr>
       </w:pPr>
-      <w:bookmarkStart w:id="54" w:name="z_corrigido_StressCircXY"/>
-      <w:bookmarkEnd w:id="54"/>
+      <w:bookmarkStart w:id="55" w:name="z_corrigido_StressCircXY"/>
+      <w:bookmarkEnd w:id="55"/>
     </w:p>
     <w:p>
       <w:pPr>
@@ -6401,31 +6015,18 @@
         <w:pStyle w:val="Legenda"/>
         <w:keepNext/>
       </w:pPr>
-      <w:bookmarkStart w:id="55" w:name="_Toc507172636"/>
+      <w:bookmarkStart w:id="56" w:name="_Toc507172636"/>
       <w:r>
         <w:t xml:space="preserve">Figura </w:t>
       </w:r>
-      <w:r>
-        <w:fldChar w:fldCharType="begin"/>
-      </w:r>
-      <w:r>
-        <w:instrText xml:space="preserve"> SEQ Figura \* ARABIC </w:instrText>
-      </w:r>
-      <w:r>
-        <w:fldChar w:fldCharType="separate"/>
-      </w:r>
-      <w:r>
-        <w:rPr>
-          <w:noProof/>
-        </w:rPr>
-        <w:t>13</w:t>
-      </w:r>
-      <w:r>
-        <w:rPr>
-          <w:noProof/>
-        </w:rPr>
-        <w:fldChar w:fldCharType="end"/>
-      </w:r>
+      <w:fldSimple w:instr=" SEQ Figura \* ARABIC ">
+        <w:r>
+          <w:rPr>
+            <w:noProof/>
+          </w:rPr>
+          <w:t>13</w:t>
+        </w:r>
+      </w:fldSimple>
       <w:r>
         <w:t xml:space="preserve"> - </w:t>
       </w:r>
@@ -6447,7 +6048,7 @@
       <w:r>
         <w:t>– pressão descontada</w:t>
       </w:r>
-      <w:bookmarkEnd w:id="55"/>
+      <w:bookmarkEnd w:id="56"/>
     </w:p>
     <w:p>
       <w:pPr>
@@ -6459,8 +6060,8 @@
           <w:lang w:eastAsia="pt-BR"/>
         </w:rPr>
       </w:pPr>
-      <w:bookmarkStart w:id="56" w:name="z_corrigido_StressCircCM"/>
-      <w:bookmarkEnd w:id="56"/>
+      <w:bookmarkStart w:id="57" w:name="z_corrigido_StressCircCM"/>
+      <w:bookmarkEnd w:id="57"/>
     </w:p>
     <w:p>
       <w:pPr>
@@ -6478,31 +6079,18 @@
         <w:pStyle w:val="Legenda"/>
         <w:keepNext/>
       </w:pPr>
-      <w:bookmarkStart w:id="57" w:name="_Toc507172731"/>
+      <w:bookmarkStart w:id="58" w:name="_Toc507172731"/>
       <w:r>
         <w:t xml:space="preserve">Tabela </w:t>
       </w:r>
-      <w:r>
-        <w:fldChar w:fldCharType="begin"/>
-      </w:r>
-      <w:r>
-        <w:instrText xml:space="preserve"> SEQ Tabela \* ARABIC </w:instrText>
-      </w:r>
-      <w:r>
-        <w:fldChar w:fldCharType="separate"/>
-      </w:r>
-      <w:r>
-        <w:rPr>
-          <w:noProof/>
-        </w:rPr>
-        <w:t>12</w:t>
-      </w:r>
-      <w:r>
-        <w:rPr>
-          <w:noProof/>
-        </w:rPr>
-        <w:fldChar w:fldCharType="end"/>
-      </w:r>
+      <w:fldSimple w:instr=" SEQ Tabela \* ARABIC ">
+        <w:r>
+          <w:rPr>
+            <w:noProof/>
+          </w:rPr>
+          <w:t>12</w:t>
+        </w:r>
+      </w:fldSimple>
       <w:r>
         <w:rPr>
           <w:noProof/>
@@ -6533,7 +6121,7 @@
         </w:rPr>
         <w:t>– pressão descontada</w:t>
       </w:r>
-      <w:bookmarkEnd w:id="57"/>
+      <w:bookmarkEnd w:id="58"/>
     </w:p>
     <w:tbl>
       <w:tblPr>
@@ -6702,31 +6290,18 @@
       <w:pPr>
         <w:pStyle w:val="Legenda"/>
       </w:pPr>
-      <w:bookmarkStart w:id="58" w:name="_Toc507172637"/>
+      <w:bookmarkStart w:id="59" w:name="_Toc507172637"/>
       <w:r>
         <w:t xml:space="preserve">Figura </w:t>
       </w:r>
-      <w:r>
-        <w:fldChar w:fldCharType="begin"/>
-      </w:r>
-      <w:r>
-        <w:instrText xml:space="preserve"> SEQ Figura \* ARABIC </w:instrText>
-      </w:r>
-      <w:r>
-        <w:fldChar w:fldCharType="separate"/>
-      </w:r>
-      <w:r>
-        <w:rPr>
-          <w:noProof/>
-        </w:rPr>
-        <w:t>14</w:t>
-      </w:r>
-      <w:r>
-        <w:rPr>
-          <w:noProof/>
-        </w:rPr>
-        <w:fldChar w:fldCharType="end"/>
-      </w:r>
+      <w:fldSimple w:instr=" SEQ Figura \* ARABIC ">
+        <w:r>
+          <w:rPr>
+            <w:noProof/>
+          </w:rPr>
+          <w:t>14</w:t>
+        </w:r>
+      </w:fldSimple>
       <w:r>
         <w:t xml:space="preserve"> - Desvios entre tensão medida e ajustada - circunferencial - Seção </w:t>
       </w:r>
@@ -6745,7 +6320,7 @@
         </w:rPr>
         <w:t>– pressão descontada</w:t>
       </w:r>
-      <w:bookmarkEnd w:id="58"/>
+      <w:bookmarkEnd w:id="59"/>
     </w:p>
     <w:p>
       <w:pPr>
@@ -6756,8 +6331,8 @@
           <w:lang w:eastAsia="pt-BR"/>
         </w:rPr>
       </w:pPr>
-      <w:bookmarkStart w:id="59" w:name="z_corrigido_PeirceCirc"/>
-      <w:bookmarkEnd w:id="59"/>
+      <w:bookmarkStart w:id="60" w:name="z_corrigido_PeirceCirc"/>
+      <w:bookmarkEnd w:id="60"/>
       <w:r>
         <w:rPr>
           <w:lang w:eastAsia="pt-BR"/>
@@ -6769,47 +6344,34 @@
       <w:pPr>
         <w:pStyle w:val="TtuloSeoTerciria"/>
       </w:pPr>
-      <w:bookmarkStart w:id="60" w:name="_Toc507506956"/>
+      <w:bookmarkStart w:id="61" w:name="_Toc507506956"/>
       <w:r>
         <w:lastRenderedPageBreak/>
         <w:t>Tensões cisalhantes</w:t>
       </w:r>
-      <w:bookmarkEnd w:id="60"/>
+      <w:bookmarkEnd w:id="61"/>
     </w:p>
     <w:p>
       <w:pPr>
         <w:pStyle w:val="Legenda"/>
         <w:keepNext/>
       </w:pPr>
-      <w:bookmarkStart w:id="61" w:name="_Toc507172732"/>
+      <w:bookmarkStart w:id="62" w:name="_Toc507172732"/>
       <w:r>
         <w:t xml:space="preserve">Tabela </w:t>
       </w:r>
-      <w:r>
-        <w:fldChar w:fldCharType="begin"/>
-      </w:r>
-      <w:r>
-        <w:instrText xml:space="preserve"> SEQ Tabela \* ARABIC </w:instrText>
-      </w:r>
-      <w:r>
-        <w:fldChar w:fldCharType="separate"/>
-      </w:r>
-      <w:r>
-        <w:rPr>
-          <w:noProof/>
-        </w:rPr>
-        <w:t>13</w:t>
-      </w:r>
-      <w:r>
-        <w:rPr>
-          <w:noProof/>
-        </w:rPr>
-        <w:fldChar w:fldCharType="end"/>
-      </w:r>
+      <w:fldSimple w:instr=" SEQ Tabela \* ARABIC ">
+        <w:r>
+          <w:rPr>
+            <w:noProof/>
+          </w:rPr>
+          <w:t>13</w:t>
+        </w:r>
+      </w:fldSimple>
       <w:r>
         <w:t xml:space="preserve"> – Tensões cisalhantes na Seção </w:t>
       </w:r>
-      <w:bookmarkEnd w:id="61"/>
+      <w:bookmarkEnd w:id="62"/>
       <w:r>
         <w:t>&amp;Section</w:t>
       </w:r>
@@ -7203,31 +6765,18 @@
         <w:pStyle w:val="Legenda"/>
         <w:keepNext/>
       </w:pPr>
-      <w:bookmarkStart w:id="62" w:name="_Toc507172638"/>
+      <w:bookmarkStart w:id="63" w:name="_Toc507172638"/>
       <w:r>
         <w:t xml:space="preserve">Figura </w:t>
       </w:r>
-      <w:r>
-        <w:fldChar w:fldCharType="begin"/>
-      </w:r>
-      <w:r>
-        <w:instrText xml:space="preserve"> SEQ Figura \* ARABIC </w:instrText>
-      </w:r>
-      <w:r>
-        <w:fldChar w:fldCharType="separate"/>
-      </w:r>
-      <w:r>
-        <w:rPr>
-          <w:noProof/>
-        </w:rPr>
-        <w:t>15</w:t>
-      </w:r>
-      <w:r>
-        <w:rPr>
-          <w:noProof/>
-        </w:rPr>
-        <w:fldChar w:fldCharType="end"/>
-      </w:r>
+      <w:fldSimple w:instr=" SEQ Figura \* ARABIC ">
+        <w:r>
+          <w:rPr>
+            <w:noProof/>
+          </w:rPr>
+          <w:t>15</w:t>
+        </w:r>
+      </w:fldSimple>
       <w:r>
         <w:t xml:space="preserve"> - </w:t>
       </w:r>
@@ -7243,7 +6792,7 @@
       <w:r>
         <w:t xml:space="preserve">Seção </w:t>
       </w:r>
-      <w:bookmarkEnd w:id="62"/>
+      <w:bookmarkEnd w:id="63"/>
       <w:r>
         <w:t>&amp;Section</w:t>
       </w:r>
@@ -7257,8 +6806,8 @@
           <w:lang w:eastAsia="pt-BR"/>
         </w:rPr>
       </w:pPr>
-      <w:bookmarkStart w:id="63" w:name="StressShearXY"/>
-      <w:bookmarkEnd w:id="63"/>
+      <w:bookmarkStart w:id="64" w:name="StressShearXY"/>
+      <w:bookmarkEnd w:id="64"/>
     </w:p>
     <w:p>
       <w:pPr>
@@ -7273,11 +6822,11 @@
       <w:pPr>
         <w:pStyle w:val="TtuloSeoTerciria"/>
       </w:pPr>
-      <w:bookmarkStart w:id="64" w:name="_Toc507506957"/>
+      <w:bookmarkStart w:id="65" w:name="_Toc507506957"/>
       <w:r>
         <w:t>Tensões equivalente</w:t>
       </w:r>
-      <w:bookmarkEnd w:id="64"/>
+      <w:bookmarkEnd w:id="65"/>
     </w:p>
     <w:p>
       <w:pPr>
@@ -7301,36 +6850,23 @@
         <w:pStyle w:val="Legenda"/>
         <w:keepNext/>
       </w:pPr>
-      <w:bookmarkStart w:id="65" w:name="_Toc507172733"/>
+      <w:bookmarkStart w:id="66" w:name="_Toc507172733"/>
       <w:r>
         <w:lastRenderedPageBreak/>
         <w:t xml:space="preserve">Tabela </w:t>
       </w:r>
-      <w:r>
-        <w:fldChar w:fldCharType="begin"/>
-      </w:r>
-      <w:r>
-        <w:instrText xml:space="preserve"> SEQ Tabela \* ARABIC </w:instrText>
-      </w:r>
-      <w:r>
-        <w:fldChar w:fldCharType="separate"/>
-      </w:r>
-      <w:r>
-        <w:rPr>
-          <w:noProof/>
-        </w:rPr>
-        <w:t>14</w:t>
-      </w:r>
-      <w:r>
-        <w:rPr>
-          <w:noProof/>
-        </w:rPr>
-        <w:fldChar w:fldCharType="end"/>
-      </w:r>
+      <w:fldSimple w:instr=" SEQ Tabela \* ARABIC ">
+        <w:r>
+          <w:rPr>
+            <w:noProof/>
+          </w:rPr>
+          <w:t>14</w:t>
+        </w:r>
+      </w:fldSimple>
       <w:r>
         <w:t xml:space="preserve"> – Tensões equivalentes na Seção </w:t>
       </w:r>
-      <w:bookmarkEnd w:id="65"/>
+      <w:bookmarkEnd w:id="66"/>
       <w:r>
         <w:t>&amp;Section</w:t>
       </w:r>
@@ -7718,8 +7254,6 @@
           <w:lang w:eastAsia="pt-BR"/>
         </w:rPr>
       </w:pPr>
-      <w:bookmarkStart w:id="66" w:name="_GoBack"/>
-      <w:bookmarkEnd w:id="66"/>
     </w:p>
     <w:p>
       <w:pPr>
@@ -7730,27 +7264,14 @@
       <w:r>
         <w:t xml:space="preserve">Figura </w:t>
       </w:r>
-      <w:r>
-        <w:fldChar w:fldCharType="begin"/>
-      </w:r>
-      <w:r>
-        <w:instrText xml:space="preserve"> SEQ Figura \* ARABIC </w:instrText>
-      </w:r>
-      <w:r>
-        <w:fldChar w:fldCharType="separate"/>
-      </w:r>
-      <w:r>
-        <w:rPr>
-          <w:noProof/>
-        </w:rPr>
-        <w:t>16</w:t>
-      </w:r>
-      <w:r>
-        <w:rPr>
-          <w:noProof/>
-        </w:rPr>
-        <w:fldChar w:fldCharType="end"/>
-      </w:r>
+      <w:fldSimple w:instr=" SEQ Figura \* ARABIC ">
+        <w:r>
+          <w:rPr>
+            <w:noProof/>
+          </w:rPr>
+          <w:t>16</w:t>
+        </w:r>
+      </w:fldSimple>
       <w:r>
         <w:t xml:space="preserve"> - </w:t>
       </w:r>
@@ -7792,27 +7313,14 @@
       <w:r>
         <w:t xml:space="preserve">Figura </w:t>
       </w:r>
-      <w:r>
-        <w:fldChar w:fldCharType="begin"/>
-      </w:r>
-      <w:r>
-        <w:instrText xml:space="preserve"> SEQ Figura \* ARABIC </w:instrText>
-      </w:r>
-      <w:r>
-        <w:fldChar w:fldCharType="separate"/>
-      </w:r>
-      <w:r>
-        <w:rPr>
-          <w:noProof/>
-        </w:rPr>
-        <w:t>17</w:t>
-      </w:r>
-      <w:r>
-        <w:rPr>
-          <w:noProof/>
-        </w:rPr>
-        <w:fldChar w:fldCharType="end"/>
-      </w:r>
+      <w:fldSimple w:instr=" SEQ Figura \* ARABIC ">
+        <w:r>
+          <w:rPr>
+            <w:noProof/>
+          </w:rPr>
+          <w:t>17</w:t>
+        </w:r>
+      </w:fldSimple>
       <w:r>
         <w:t xml:space="preserve"> - </w:t>
       </w:r>
@@ -10294,7 +9802,7 @@
             <w:rPr>
               <w:noProof/>
             </w:rPr>
-            <w:t>5</w:t>
+            <w:t>2</w:t>
           </w:r>
           <w:r>
             <w:fldChar w:fldCharType="end"/>
@@ -10337,27 +9845,14 @@
           <w:pPr>
             <w:pStyle w:val="CabecalhoGrande"/>
           </w:pPr>
-          <w:r>
-            <w:fldChar w:fldCharType="begin"/>
-          </w:r>
-          <w:r>
-            <w:instrText xml:space="preserve"> NUMPAGES   \* MERGEFORMAT </w:instrText>
-          </w:r>
-          <w:r>
-            <w:fldChar w:fldCharType="separate"/>
-          </w:r>
-          <w:r>
-            <w:rPr>
-              <w:noProof/>
-            </w:rPr>
-            <w:t>9</w:t>
-          </w:r>
-          <w:r>
-            <w:rPr>
-              <w:noProof/>
-            </w:rPr>
-            <w:fldChar w:fldCharType="end"/>
-          </w:r>
+          <w:fldSimple w:instr=" NUMPAGES   \* MERGEFORMAT ">
+            <w:r>
+              <w:rPr>
+                <w:noProof/>
+              </w:rPr>
+              <w:t>9</w:t>
+            </w:r>
+          </w:fldSimple>
         </w:p>
       </w:tc>
     </w:tr>
@@ -11176,27 +10671,14 @@
           <w:pPr>
             <w:pStyle w:val="CabecalhoGrande"/>
           </w:pPr>
-          <w:r>
-            <w:fldChar w:fldCharType="begin"/>
-          </w:r>
-          <w:r>
-            <w:instrText xml:space="preserve"> NUMPAGES  \* Arabic  \* MERGEFORMAT </w:instrText>
-          </w:r>
-          <w:r>
-            <w:fldChar w:fldCharType="separate"/>
-          </w:r>
-          <w:r>
-            <w:rPr>
-              <w:noProof/>
-            </w:rPr>
-            <w:t>9</w:t>
-          </w:r>
-          <w:r>
-            <w:rPr>
-              <w:noProof/>
-            </w:rPr>
-            <w:fldChar w:fldCharType="end"/>
-          </w:r>
+          <w:fldSimple w:instr=" NUMPAGES  \* Arabic  \* MERGEFORMAT ">
+            <w:r>
+              <w:rPr>
+                <w:noProof/>
+              </w:rPr>
+              <w:t>9</w:t>
+            </w:r>
+          </w:fldSimple>
         </w:p>
       </w:tc>
     </w:tr>
@@ -18232,6 +17714,7 @@
     <w:rsid w:val="00314D61"/>
     <w:rsid w:val="00327A0B"/>
     <w:rsid w:val="00342226"/>
+    <w:rsid w:val="00346EBF"/>
     <w:rsid w:val="00347EB2"/>
     <w:rsid w:val="00357ADF"/>
     <w:rsid w:val="00384ADA"/>
@@ -21295,7 +20778,7 @@
 </file>
 
 <file path=customXml/itemProps1.xml><?xml version="1.0" encoding="utf-8"?>
-<ds:datastoreItem xmlns:ds="http://schemas.openxmlformats.org/officeDocument/2006/customXml" ds:itemID="{E0587E6B-7730-4570-B961-46F210ACEB79}">
+<ds:datastoreItem xmlns:ds="http://schemas.openxmlformats.org/officeDocument/2006/customXml" ds:itemID="{0F8401DA-C55B-4E26-B1FB-09BAB6E69161}">
   <ds:schemaRefs>
     <ds:schemaRef ds:uri="http://schemas.openxmlformats.org/officeDocument/2006/bibliography"/>
   </ds:schemaRefs>

</xml_diff>